<commit_message>
fix(outline.docx): update to match outline.md
</commit_message>
<xml_diff>
--- a/outline.docx
+++ b/outline.docx
@@ -15,6 +15,50 @@
       </w:r>
       <w:r>
         <w:t>n</w:t>
+      </w:r>
+    </w:p>
+    <w:p>
+      <w:pPr>
+        <w:pStyle w:val="FirstParagraph"/>
+      </w:pPr>
+      <w:r>
+        <w:t>Khung sư</w:t>
+      </w:r>
+      <w:r>
+        <w:t>ờ</w:t>
+      </w:r>
+      <w:r>
+        <w:t>n khóa lu</w:t>
+      </w:r>
+      <w:r>
+        <w:t>ậ</w:t>
+      </w:r>
+      <w:r>
+        <w:t>n k</w:t>
+      </w:r>
+      <w:r>
+        <w:t>ế</w:t>
+      </w:r>
+      <w:r>
+        <w:t>t thúc 6 năm luy</w:t>
+      </w:r>
+      <w:r>
+        <w:t>ệ</w:t>
+      </w:r>
+      <w:r>
+        <w:t>n ng</w:t>
+      </w:r>
+      <w:r>
+        <w:t>ụ</w:t>
+      </w:r>
+      <w:r>
+        <w:t>c c</w:t>
+      </w:r>
+      <w:r>
+        <w:t>ủ</w:t>
+      </w:r>
+      <w:r>
+        <w:t>a nvmnghia.</w:t>
       </w:r>
     </w:p>
     <w:p>
@@ -7793,25 +7837,56 @@
         </w:numPr>
       </w:pPr>
       <w:r>
+        <w:rPr>
+          <w:b/>
+          <w:bCs/>
+        </w:rPr>
         <w:t>Mô t</w:t>
       </w:r>
       <w:r>
+        <w:rPr>
+          <w:b/>
+          <w:bCs/>
+        </w:rPr>
         <w:t>ả</w:t>
       </w:r>
       <w:r>
+        <w:rPr>
+          <w:b/>
+          <w:bCs/>
+        </w:rPr>
         <w:t xml:space="preserve"> ng</w:t>
       </w:r>
       <w:r>
+        <w:rPr>
+          <w:b/>
+          <w:bCs/>
+        </w:rPr>
         <w:t>ắ</w:t>
       </w:r>
       <w:r>
+        <w:rPr>
+          <w:b/>
+          <w:bCs/>
+        </w:rPr>
         <w:t>n g</w:t>
       </w:r>
       <w:r>
+        <w:rPr>
+          <w:b/>
+          <w:bCs/>
+        </w:rPr>
         <w:t>ọ</w:t>
       </w:r>
       <w:r>
-        <w:t>n:</w:t>
+        <w:rPr>
+          <w:b/>
+          <w:bCs/>
+        </w:rPr>
+        <w:t>n</w:t>
+      </w:r>
+      <w:r>
+        <w:t>:</w:t>
       </w:r>
     </w:p>
     <w:p>
@@ -7992,25 +8067,56 @@
         </w:numPr>
       </w:pPr>
       <w:r>
+        <w:rPr>
+          <w:b/>
+          <w:bCs/>
+        </w:rPr>
         <w:t>Mô t</w:t>
       </w:r>
       <w:r>
+        <w:rPr>
+          <w:b/>
+          <w:bCs/>
+        </w:rPr>
         <w:t>ả</w:t>
       </w:r>
       <w:r>
+        <w:rPr>
+          <w:b/>
+          <w:bCs/>
+        </w:rPr>
         <w:t xml:space="preserve"> t</w:t>
       </w:r>
       <w:r>
+        <w:rPr>
+          <w:b/>
+          <w:bCs/>
+        </w:rPr>
         <w:t>ừ</w:t>
       </w:r>
       <w:r>
+        <w:rPr>
+          <w:b/>
+          <w:bCs/>
+        </w:rPr>
         <w:t>ng bư</w:t>
       </w:r>
       <w:r>
+        <w:rPr>
+          <w:b/>
+          <w:bCs/>
+        </w:rPr>
         <w:t>ớ</w:t>
       </w:r>
       <w:r>
-        <w:t>c:</w:t>
+        <w:rPr>
+          <w:b/>
+          <w:bCs/>
+        </w:rPr>
+        <w:t>c</w:t>
+      </w:r>
+      <w:r>
+        <w:t>:</w:t>
       </w:r>
     </w:p>
     <w:p>
@@ -8235,7 +8341,10 @@
         <w:t>ị</w:t>
       </w:r>
       <w:r>
-        <w:t xml:space="preserve"> lên màn hình theo ti</w:t>
+        <w:t xml:space="preserve"> lên màn hình theo </w:t>
+      </w:r>
+      <w:r>
+        <w:t>ti</w:t>
       </w:r>
       <w:r>
         <w:t>ế</w:t>
@@ -8355,10 +8464,7 @@
         <w:t>ờ</w:t>
       </w:r>
       <w:r>
-        <w:t>i</w:t>
-      </w:r>
-      <w:r>
-        <w:t xml:space="preserve"> đ</w:t>
+        <w:t>i đ</w:t>
       </w:r>
       <w:r>
         <w:t>ọ</w:t>
@@ -8472,46 +8578,46 @@
         <w:t>ụ</w:t>
       </w:r>
       <w:r>
+        <w:t xml:space="preserve">c </w:t>
+      </w:r>
+      <w:r>
+        <w:t>g</w:t>
+      </w:r>
+      <w:r>
+        <w:t>ố</w:t>
+      </w:r>
+      <w:r>
+        <w:t>c, đ</w:t>
+      </w:r>
+      <w:r>
+        <w:t>ộ</w:t>
+      </w:r>
+      <w:r>
+        <w:t>ng tác ch</w:t>
+      </w:r>
+      <w:r>
+        <w:t>ọ</w:t>
+      </w:r>
+      <w:r>
+        <w:t>n thư m</w:t>
+      </w:r>
+      <w:r>
+        <w:t>ụ</w:t>
+      </w:r>
+      <w:r>
         <w:t>c g</w:t>
       </w:r>
       <w:r>
         <w:t>ố</w:t>
       </w:r>
       <w:r>
-        <w:t>c, đ</w:t>
-      </w:r>
-      <w:r>
-        <w:t>ộ</w:t>
-      </w:r>
-      <w:r>
-        <w:t>ng tác ch</w:t>
-      </w:r>
-      <w:r>
-        <w:t>ọ</w:t>
-      </w:r>
-      <w:r>
-        <w:t>n thư m</w:t>
-      </w:r>
-      <w:r>
-        <w:t>ụ</w:t>
-      </w:r>
-      <w:r>
-        <w:t>c g</w:t>
-      </w:r>
-      <w:r>
-        <w:t>ố</w:t>
-      </w:r>
-      <w:r>
         <w:t>c này s</w:t>
       </w:r>
       <w:r>
         <w:t>ẽ</w:t>
       </w:r>
       <w:r>
-        <w:t xml:space="preserve"> </w:t>
-      </w:r>
-      <w:r>
-        <w:t>thay th</w:t>
+        <w:t xml:space="preserve"> thay th</w:t>
       </w:r>
       <w:r>
         <w:t>ế</w:t>
@@ -8909,7 +9015,10 @@
         <w:t>ạ</w:t>
       </w:r>
       <w:r>
-        <w:t>i theo thư m</w:t>
+        <w:t xml:space="preserve">i theo thư </w:t>
+      </w:r>
+      <w:r>
+        <w:t>m</w:t>
       </w:r>
       <w:r>
         <w:t>ụ</w:t>
@@ -9073,7 +9182,10 @@
         <w:t>ệ</w:t>
       </w:r>
       <w:r>
-        <w:t>n (đã miêu t</w:t>
+        <w:t>n (đã</w:t>
+      </w:r>
+      <w:r>
+        <w:t xml:space="preserve"> miêu t</w:t>
       </w:r>
       <w:r>
         <w:t>ả</w:t>
@@ -9103,10 +9215,7 @@
         <w:t>ợ</w:t>
       </w:r>
       <w:r>
-        <w:t xml:space="preserve">c </w:t>
-      </w:r>
-      <w:r>
-        <w:t>hi</w:t>
+        <w:t>c hi</w:t>
       </w:r>
       <w:r>
         <w:t>ể</w:t>
@@ -9163,25 +9272,56 @@
         </w:numPr>
       </w:pPr>
       <w:r>
+        <w:rPr>
+          <w:b/>
+          <w:bCs/>
+        </w:rPr>
         <w:t>Mô t</w:t>
       </w:r>
       <w:r>
+        <w:rPr>
+          <w:b/>
+          <w:bCs/>
+        </w:rPr>
         <w:t>ả</w:t>
       </w:r>
       <w:r>
+        <w:rPr>
+          <w:b/>
+          <w:bCs/>
+        </w:rPr>
         <w:t xml:space="preserve"> ng</w:t>
       </w:r>
       <w:r>
+        <w:rPr>
+          <w:b/>
+          <w:bCs/>
+        </w:rPr>
         <w:t>ắ</w:t>
       </w:r>
       <w:r>
+        <w:rPr>
+          <w:b/>
+          <w:bCs/>
+        </w:rPr>
         <w:t>n g</w:t>
       </w:r>
       <w:r>
+        <w:rPr>
+          <w:b/>
+          <w:bCs/>
+        </w:rPr>
         <w:t>ọ</w:t>
       </w:r>
       <w:r>
-        <w:t>n:</w:t>
+        <w:rPr>
+          <w:b/>
+          <w:bCs/>
+        </w:rPr>
+        <w:t>n</w:t>
+      </w:r>
+      <w:r>
+        <w:t>:</w:t>
       </w:r>
     </w:p>
     <w:p>
@@ -9251,25 +9391,56 @@
         </w:numPr>
       </w:pPr>
       <w:r>
+        <w:rPr>
+          <w:b/>
+          <w:bCs/>
+        </w:rPr>
         <w:t>Mô t</w:t>
       </w:r>
       <w:r>
+        <w:rPr>
+          <w:b/>
+          <w:bCs/>
+        </w:rPr>
         <w:t>ả</w:t>
       </w:r>
       <w:r>
+        <w:rPr>
+          <w:b/>
+          <w:bCs/>
+        </w:rPr>
         <w:t xml:space="preserve"> t</w:t>
       </w:r>
       <w:r>
+        <w:rPr>
+          <w:b/>
+          <w:bCs/>
+        </w:rPr>
         <w:t>ừ</w:t>
       </w:r>
       <w:r>
+        <w:rPr>
+          <w:b/>
+          <w:bCs/>
+        </w:rPr>
         <w:t>ng bư</w:t>
       </w:r>
       <w:r>
+        <w:rPr>
+          <w:b/>
+          <w:bCs/>
+        </w:rPr>
         <w:t>ớ</w:t>
       </w:r>
       <w:r>
-        <w:t>c:</w:t>
+        <w:rPr>
+          <w:b/>
+          <w:bCs/>
+        </w:rPr>
+        <w:t>c</w:t>
+      </w:r>
+      <w:r>
+        <w:t>:</w:t>
       </w:r>
     </w:p>
     <w:p>
@@ -11882,25 +12053,56 @@
         </w:numPr>
       </w:pPr>
       <w:r>
+        <w:rPr>
+          <w:b/>
+          <w:bCs/>
+        </w:rPr>
         <w:t>Mô t</w:t>
       </w:r>
       <w:r>
+        <w:rPr>
+          <w:b/>
+          <w:bCs/>
+        </w:rPr>
         <w:t>ả</w:t>
       </w:r>
       <w:r>
+        <w:rPr>
+          <w:b/>
+          <w:bCs/>
+        </w:rPr>
         <w:t xml:space="preserve"> ng</w:t>
       </w:r>
       <w:r>
+        <w:rPr>
+          <w:b/>
+          <w:bCs/>
+        </w:rPr>
         <w:t>ắ</w:t>
       </w:r>
       <w:r>
+        <w:rPr>
+          <w:b/>
+          <w:bCs/>
+        </w:rPr>
         <w:t>n g</w:t>
       </w:r>
       <w:r>
+        <w:rPr>
+          <w:b/>
+          <w:bCs/>
+        </w:rPr>
         <w:t>ọ</w:t>
       </w:r>
       <w:r>
-        <w:t>n:</w:t>
+        <w:rPr>
+          <w:b/>
+          <w:bCs/>
+        </w:rPr>
+        <w:t>n</w:t>
+      </w:r>
+      <w:r>
+        <w:t>:</w:t>
       </w:r>
     </w:p>
     <w:p>
@@ -11958,25 +12160,56 @@
         </w:numPr>
       </w:pPr>
       <w:r>
+        <w:rPr>
+          <w:b/>
+          <w:bCs/>
+        </w:rPr>
         <w:t>Mô t</w:t>
       </w:r>
       <w:r>
+        <w:rPr>
+          <w:b/>
+          <w:bCs/>
+        </w:rPr>
         <w:t>ả</w:t>
       </w:r>
       <w:r>
+        <w:rPr>
+          <w:b/>
+          <w:bCs/>
+        </w:rPr>
         <w:t xml:space="preserve"> t</w:t>
       </w:r>
       <w:r>
+        <w:rPr>
+          <w:b/>
+          <w:bCs/>
+        </w:rPr>
         <w:t>ừ</w:t>
       </w:r>
       <w:r>
+        <w:rPr>
+          <w:b/>
+          <w:bCs/>
+        </w:rPr>
         <w:t>ng bư</w:t>
       </w:r>
       <w:r>
+        <w:rPr>
+          <w:b/>
+          <w:bCs/>
+        </w:rPr>
         <w:t>ớ</w:t>
       </w:r>
       <w:r>
-        <w:t>c:</w:t>
+        <w:rPr>
+          <w:b/>
+          <w:bCs/>
+        </w:rPr>
+        <w:t>c</w:t>
+      </w:r>
+      <w:r>
+        <w:t>:</w:t>
       </w:r>
     </w:p>
     <w:p>
@@ -12886,25 +13119,56 @@
         </w:numPr>
       </w:pPr>
       <w:r>
+        <w:rPr>
+          <w:b/>
+          <w:bCs/>
+        </w:rPr>
         <w:t>Mô t</w:t>
       </w:r>
       <w:r>
+        <w:rPr>
+          <w:b/>
+          <w:bCs/>
+        </w:rPr>
         <w:t>ả</w:t>
       </w:r>
       <w:r>
+        <w:rPr>
+          <w:b/>
+          <w:bCs/>
+        </w:rPr>
         <w:t xml:space="preserve"> ng</w:t>
       </w:r>
       <w:r>
+        <w:rPr>
+          <w:b/>
+          <w:bCs/>
+        </w:rPr>
         <w:t>ắ</w:t>
       </w:r>
       <w:r>
+        <w:rPr>
+          <w:b/>
+          <w:bCs/>
+        </w:rPr>
         <w:t>n g</w:t>
       </w:r>
       <w:r>
+        <w:rPr>
+          <w:b/>
+          <w:bCs/>
+        </w:rPr>
         <w:t>ọ</w:t>
       </w:r>
       <w:r>
-        <w:t>n:</w:t>
+        <w:rPr>
+          <w:b/>
+          <w:bCs/>
+        </w:rPr>
+        <w:t>n</w:t>
+      </w:r>
+      <w:r>
+        <w:t>:</w:t>
       </w:r>
     </w:p>
     <w:p>
@@ -12962,25 +13226,56 @@
         </w:numPr>
       </w:pPr>
       <w:r>
+        <w:rPr>
+          <w:b/>
+          <w:bCs/>
+        </w:rPr>
         <w:t>Mô t</w:t>
       </w:r>
       <w:r>
+        <w:rPr>
+          <w:b/>
+          <w:bCs/>
+        </w:rPr>
         <w:t>ả</w:t>
       </w:r>
       <w:r>
+        <w:rPr>
+          <w:b/>
+          <w:bCs/>
+        </w:rPr>
         <w:t xml:space="preserve"> t</w:t>
       </w:r>
       <w:r>
+        <w:rPr>
+          <w:b/>
+          <w:bCs/>
+        </w:rPr>
         <w:t>ừ</w:t>
       </w:r>
       <w:r>
+        <w:rPr>
+          <w:b/>
+          <w:bCs/>
+        </w:rPr>
         <w:t>ng bư</w:t>
       </w:r>
       <w:r>
+        <w:rPr>
+          <w:b/>
+          <w:bCs/>
+        </w:rPr>
         <w:t>ớ</w:t>
       </w:r>
       <w:r>
-        <w:t>c:</w:t>
+        <w:rPr>
+          <w:b/>
+          <w:bCs/>
+        </w:rPr>
+        <w:t>c</w:t>
+      </w:r>
+      <w:r>
+        <w:t>:</w:t>
       </w:r>
     </w:p>
     <w:p>
@@ -14098,25 +14393,56 @@
         </w:numPr>
       </w:pPr>
       <w:r>
+        <w:rPr>
+          <w:b/>
+          <w:bCs/>
+        </w:rPr>
         <w:t>Mô t</w:t>
       </w:r>
       <w:r>
+        <w:rPr>
+          <w:b/>
+          <w:bCs/>
+        </w:rPr>
         <w:t>ả</w:t>
       </w:r>
       <w:r>
+        <w:rPr>
+          <w:b/>
+          <w:bCs/>
+        </w:rPr>
         <w:t xml:space="preserve"> ng</w:t>
       </w:r>
       <w:r>
+        <w:rPr>
+          <w:b/>
+          <w:bCs/>
+        </w:rPr>
         <w:t>ắ</w:t>
       </w:r>
       <w:r>
+        <w:rPr>
+          <w:b/>
+          <w:bCs/>
+        </w:rPr>
         <w:t>n g</w:t>
       </w:r>
       <w:r>
+        <w:rPr>
+          <w:b/>
+          <w:bCs/>
+        </w:rPr>
         <w:t>ọ</w:t>
       </w:r>
       <w:r>
-        <w:t>n:</w:t>
+        <w:rPr>
+          <w:b/>
+          <w:bCs/>
+        </w:rPr>
+        <w:t>n</w:t>
+      </w:r>
+      <w:r>
+        <w:t>:</w:t>
       </w:r>
     </w:p>
     <w:p>
@@ -14127,10 +14453,7 @@
         </w:numPr>
       </w:pPr>
       <w:r>
-        <w:t>Trong</w:t>
-      </w:r>
-      <w:r>
-        <w:t xml:space="preserve"> Màn hình Thư vi</w:t>
+        <w:t>Trong Màn hình Thư vi</w:t>
       </w:r>
       <w:r>
         <w:t>ệ</w:t>
@@ -14183,25 +14506,56 @@
         </w:numPr>
       </w:pPr>
       <w:r>
+        <w:rPr>
+          <w:b/>
+          <w:bCs/>
+        </w:rPr>
         <w:t>Mô t</w:t>
       </w:r>
       <w:r>
+        <w:rPr>
+          <w:b/>
+          <w:bCs/>
+        </w:rPr>
         <w:t>ả</w:t>
       </w:r>
       <w:r>
+        <w:rPr>
+          <w:b/>
+          <w:bCs/>
+        </w:rPr>
         <w:t xml:space="preserve"> t</w:t>
       </w:r>
       <w:r>
+        <w:rPr>
+          <w:b/>
+          <w:bCs/>
+        </w:rPr>
         <w:t>ừ</w:t>
       </w:r>
       <w:r>
+        <w:rPr>
+          <w:b/>
+          <w:bCs/>
+        </w:rPr>
         <w:t>ng bư</w:t>
       </w:r>
       <w:r>
+        <w:rPr>
+          <w:b/>
+          <w:bCs/>
+        </w:rPr>
         <w:t>ớ</w:t>
       </w:r>
       <w:r>
-        <w:t>c:</w:t>
+        <w:rPr>
+          <w:b/>
+          <w:bCs/>
+        </w:rPr>
+        <w:t>c</w:t>
+      </w:r>
+      <w:r>
+        <w:t>:</w:t>
       </w:r>
     </w:p>
     <w:p>
@@ -16188,25 +16542,56 @@
         </w:numPr>
       </w:pPr>
       <w:r>
+        <w:rPr>
+          <w:b/>
+          <w:bCs/>
+        </w:rPr>
         <w:t>Mô t</w:t>
       </w:r>
       <w:r>
+        <w:rPr>
+          <w:b/>
+          <w:bCs/>
+        </w:rPr>
         <w:t>ả</w:t>
       </w:r>
       <w:r>
+        <w:rPr>
+          <w:b/>
+          <w:bCs/>
+        </w:rPr>
         <w:t xml:space="preserve"> ng</w:t>
       </w:r>
       <w:r>
+        <w:rPr>
+          <w:b/>
+          <w:bCs/>
+        </w:rPr>
         <w:t>ắ</w:t>
       </w:r>
       <w:r>
+        <w:rPr>
+          <w:b/>
+          <w:bCs/>
+        </w:rPr>
         <w:t>n g</w:t>
       </w:r>
       <w:r>
+        <w:rPr>
+          <w:b/>
+          <w:bCs/>
+        </w:rPr>
         <w:t>ọ</w:t>
       </w:r>
       <w:r>
+        <w:rPr>
+          <w:b/>
+          <w:bCs/>
+        </w:rPr>
         <w:t>n</w:t>
+      </w:r>
+      <w:r>
+        <w:t>:</w:t>
       </w:r>
     </w:p>
     <w:p>
@@ -16282,25 +16667,56 @@
         </w:numPr>
       </w:pPr>
       <w:r>
+        <w:rPr>
+          <w:b/>
+          <w:bCs/>
+        </w:rPr>
         <w:t>Mô t</w:t>
       </w:r>
       <w:r>
+        <w:rPr>
+          <w:b/>
+          <w:bCs/>
+        </w:rPr>
         <w:t>ả</w:t>
       </w:r>
       <w:r>
+        <w:rPr>
+          <w:b/>
+          <w:bCs/>
+        </w:rPr>
         <w:t xml:space="preserve"> t</w:t>
       </w:r>
       <w:r>
+        <w:rPr>
+          <w:b/>
+          <w:bCs/>
+        </w:rPr>
         <w:t>ừ</w:t>
       </w:r>
       <w:r>
+        <w:rPr>
+          <w:b/>
+          <w:bCs/>
+        </w:rPr>
         <w:t>ng bư</w:t>
       </w:r>
       <w:r>
+        <w:rPr>
+          <w:b/>
+          <w:bCs/>
+        </w:rPr>
         <w:t>ớ</w:t>
       </w:r>
       <w:r>
-        <w:t>c:</w:t>
+        <w:rPr>
+          <w:b/>
+          <w:bCs/>
+        </w:rPr>
+        <w:t>c</w:t>
+      </w:r>
+      <w:r>
+        <w:t>:</w:t>
       </w:r>
     </w:p>
     <w:p>
@@ -16324,10 +16740,10 @@
         <w:t>ậ</w:t>
       </w:r>
       <w:r>
-        <w:t>p v</w:t>
-      </w:r>
-      <w:r>
-        <w:t>ào m</w:t>
+        <w:t xml:space="preserve">p </w:t>
+      </w:r>
+      <w:r>
+        <w:t>vào m</w:t>
       </w:r>
       <w:r>
         <w:t>ộ</w:t>
@@ -16514,10 +16930,10 @@
         <w:t>ệ</w:t>
       </w:r>
       <w:r>
-        <w:t xml:space="preserve">n </w:t>
-      </w:r>
-      <w:r>
-        <w:t>mà ngư</w:t>
+        <w:t>n</w:t>
+      </w:r>
+      <w:r>
+        <w:t xml:space="preserve"> mà ngư</w:t>
       </w:r>
       <w:r>
         <w:t>ờ</w:t>
@@ -16766,10 +17182,7 @@
         <w:t>ờ</w:t>
       </w:r>
       <w:r>
-        <w:t>i</w:t>
-      </w:r>
-      <w:r>
-        <w:t xml:space="preserve"> dùng có th</w:t>
+        <w:t>i dùng có th</w:t>
       </w:r>
       <w:r>
         <w:t>ự</w:t>
@@ -17082,12 +17495,14 @@
     </w:p>
     <w:p>
       <w:pPr>
-        <w:pStyle w:val="Heading3"/>
+        <w:pStyle w:val="Heading2"/>
       </w:pPr>
       <w:bookmarkStart w:id="33" w:name="chương-4-thiết-kế"/>
+      <w:bookmarkEnd w:id="19"/>
       <w:bookmarkEnd w:id="26"/>
       <w:bookmarkEnd w:id="32"/>
       <w:r>
+        <w:lastRenderedPageBreak/>
         <w:t>4. Chương 4: Thi</w:t>
       </w:r>
       <w:r>
@@ -17105,7 +17520,7 @@
     </w:p>
     <w:p>
       <w:pPr>
-        <w:pStyle w:val="Heading4"/>
+        <w:pStyle w:val="Heading3"/>
       </w:pPr>
       <w:bookmarkStart w:id="34" w:name="thiết-kế-hướng-đối-tượng"/>
       <w:r>
@@ -17144,7 +17559,7 @@
     </w:p>
     <w:p>
       <w:pPr>
-        <w:pStyle w:val="Heading4"/>
+        <w:pStyle w:val="Heading3"/>
       </w:pPr>
       <w:bookmarkStart w:id="35" w:name="thiết-kế-csdl"/>
       <w:bookmarkEnd w:id="34"/>
@@ -17166,7 +17581,7 @@
     </w:p>
     <w:p>
       <w:pPr>
-        <w:pStyle w:val="Heading4"/>
+        <w:pStyle w:val="Heading3"/>
       </w:pPr>
       <w:bookmarkStart w:id="36" w:name="thiết-kế-giao-diện"/>
       <w:bookmarkEnd w:id="35"/>
@@ -17194,7 +17609,7 @@
     </w:p>
     <w:p>
       <w:pPr>
-        <w:pStyle w:val="Heading4"/>
+        <w:pStyle w:val="Heading3"/>
       </w:pPr>
       <w:bookmarkStart w:id="37" w:name="tối-ưu"/>
       <w:bookmarkEnd w:id="36"/>
@@ -17213,7 +17628,6 @@
         <w:pStyle w:val="Heading2"/>
       </w:pPr>
       <w:bookmarkStart w:id="38" w:name="chương-5-lập-trình-kiểm-thử"/>
-      <w:bookmarkEnd w:id="19"/>
       <w:bookmarkEnd w:id="33"/>
       <w:bookmarkEnd w:id="37"/>
       <w:r>
@@ -18514,7 +18928,7 @@
   <w:style w:type="paragraph" w:default="1" w:styleId="Normal">
     <w:name w:val="Normal"/>
     <w:qFormat/>
-    <w:rsid w:val="002C2802"/>
+    <w:rsid w:val="007949A0"/>
     <w:pPr>
       <w:spacing w:line="360" w:lineRule="auto"/>
       <w:jc w:val="both"/>
@@ -18529,7 +18943,7 @@
     <w:next w:val="BodyText"/>
     <w:uiPriority w:val="9"/>
     <w:qFormat/>
-    <w:rsid w:val="00887947"/>
+    <w:rsid w:val="007949A0"/>
     <w:pPr>
       <w:keepNext/>
       <w:keepLines/>
@@ -18552,7 +18966,7 @@
     <w:uiPriority w:val="9"/>
     <w:unhideWhenUsed/>
     <w:qFormat/>
-    <w:rsid w:val="002C2802"/>
+    <w:rsid w:val="007949A0"/>
     <w:pPr>
       <w:keepNext/>
       <w:keepLines/>
@@ -18576,7 +18990,7 @@
     <w:uiPriority w:val="9"/>
     <w:unhideWhenUsed/>
     <w:qFormat/>
-    <w:rsid w:val="00887947"/>
+    <w:rsid w:val="007949A0"/>
     <w:pPr>
       <w:keepNext/>
       <w:keepLines/>
@@ -18597,7 +19011,7 @@
     <w:uiPriority w:val="9"/>
     <w:unhideWhenUsed/>
     <w:qFormat/>
-    <w:rsid w:val="00887947"/>
+    <w:rsid w:val="007949A0"/>
     <w:pPr>
       <w:keepNext/>
       <w:keepLines/>
@@ -18618,6 +19032,7 @@
     <w:uiPriority w:val="9"/>
     <w:unhideWhenUsed/>
     <w:qFormat/>
+    <w:rsid w:val="007949A0"/>
     <w:pPr>
       <w:keepNext/>
       <w:keepLines/>
@@ -18637,6 +19052,7 @@
     <w:uiPriority w:val="9"/>
     <w:unhideWhenUsed/>
     <w:qFormat/>
+    <w:rsid w:val="007949A0"/>
     <w:pPr>
       <w:keepNext/>
       <w:keepLines/>
@@ -18655,6 +19071,7 @@
     <w:uiPriority w:val="9"/>
     <w:unhideWhenUsed/>
     <w:qFormat/>
+    <w:rsid w:val="007949A0"/>
     <w:pPr>
       <w:keepNext/>
       <w:keepLines/>
@@ -18673,6 +19090,7 @@
     <w:uiPriority w:val="9"/>
     <w:unhideWhenUsed/>
     <w:qFormat/>
+    <w:rsid w:val="007949A0"/>
     <w:pPr>
       <w:keepNext/>
       <w:keepLines/>
@@ -18691,6 +19109,7 @@
     <w:uiPriority w:val="9"/>
     <w:unhideWhenUsed/>
     <w:qFormat/>
+    <w:rsid w:val="007949A0"/>
     <w:pPr>
       <w:keepNext/>
       <w:keepLines/>
@@ -18707,6 +19126,7 @@
     <w:uiPriority w:val="1"/>
     <w:semiHidden/>
     <w:unhideWhenUsed/>
+    <w:rsid w:val="007949A0"/>
   </w:style>
   <w:style w:type="table" w:default="1" w:styleId="TableNormal">
     <w:name w:val="Normal Table"/>
@@ -18728,12 +19148,14 @@
     <w:uiPriority w:val="99"/>
     <w:semiHidden/>
     <w:unhideWhenUsed/>
+    <w:rsid w:val="007949A0"/>
   </w:style>
   <w:style w:type="paragraph" w:styleId="BodyText">
     <w:name w:val="Body Text"/>
     <w:basedOn w:val="Normal"/>
     <w:link w:val="BodyTextChar"/>
     <w:qFormat/>
+    <w:rsid w:val="007949A0"/>
     <w:pPr>
       <w:spacing w:before="180" w:after="180"/>
     </w:pPr>
@@ -18743,12 +19165,13 @@
     <w:basedOn w:val="BodyText"/>
     <w:next w:val="BodyText"/>
     <w:qFormat/>
+    <w:rsid w:val="007949A0"/>
   </w:style>
   <w:style w:type="paragraph" w:customStyle="1" w:styleId="Compact">
     <w:name w:val="Compact"/>
     <w:basedOn w:val="BodyText"/>
     <w:qFormat/>
-    <w:rsid w:val="00887947"/>
+    <w:rsid w:val="007949A0"/>
     <w:pPr>
       <w:spacing w:before="36" w:after="36"/>
     </w:pPr>
@@ -18758,6 +19181,7 @@
     <w:basedOn w:val="Normal"/>
     <w:next w:val="BodyText"/>
     <w:qFormat/>
+    <w:rsid w:val="007949A0"/>
     <w:pPr>
       <w:keepNext/>
       <w:keepLines/>
@@ -18778,6 +19202,7 @@
     <w:basedOn w:val="Title"/>
     <w:next w:val="BodyText"/>
     <w:qFormat/>
+    <w:rsid w:val="007949A0"/>
     <w:pPr>
       <w:spacing w:before="240"/>
     </w:pPr>
@@ -18790,6 +19215,7 @@
     <w:name w:val="Author"/>
     <w:next w:val="BodyText"/>
     <w:qFormat/>
+    <w:rsid w:val="007949A0"/>
     <w:pPr>
       <w:keepNext/>
       <w:keepLines/>
@@ -18800,6 +19226,7 @@
     <w:name w:val="Date"/>
     <w:next w:val="BodyText"/>
     <w:qFormat/>
+    <w:rsid w:val="007949A0"/>
     <w:pPr>
       <w:keepNext/>
       <w:keepLines/>
@@ -18811,6 +19238,7 @@
     <w:basedOn w:val="Normal"/>
     <w:next w:val="BodyText"/>
     <w:qFormat/>
+    <w:rsid w:val="007949A0"/>
     <w:pPr>
       <w:keepNext/>
       <w:keepLines/>
@@ -18825,6 +19253,7 @@
     <w:name w:val="Bibliography"/>
     <w:basedOn w:val="Normal"/>
     <w:qFormat/>
+    <w:rsid w:val="007949A0"/>
   </w:style>
   <w:style w:type="paragraph" w:styleId="BlockText">
     <w:name w:val="Block Text"/>
@@ -18833,6 +19262,7 @@
     <w:uiPriority w:val="9"/>
     <w:unhideWhenUsed/>
     <w:qFormat/>
+    <w:rsid w:val="007949A0"/>
     <w:pPr>
       <w:spacing w:before="100" w:after="100"/>
       <w:ind w:left="480" w:right="480"/>
@@ -18844,12 +19274,14 @@
     <w:uiPriority w:val="9"/>
     <w:unhideWhenUsed/>
     <w:qFormat/>
+    <w:rsid w:val="007949A0"/>
   </w:style>
   <w:style w:type="table" w:customStyle="1" w:styleId="Table">
     <w:name w:val="Table"/>
     <w:semiHidden/>
     <w:unhideWhenUsed/>
     <w:qFormat/>
+    <w:rsid w:val="007949A0"/>
     <w:tblPr>
       <w:tblInd w:w="0" w:type="dxa"/>
       <w:tblCellMar>
@@ -18878,6 +19310,7 @@
     <w:name w:val="Definition Term"/>
     <w:basedOn w:val="Normal"/>
     <w:next w:val="Definition"/>
+    <w:rsid w:val="007949A0"/>
     <w:pPr>
       <w:keepNext/>
       <w:keepLines/>
@@ -18890,11 +19323,13 @@
   <w:style w:type="paragraph" w:customStyle="1" w:styleId="Definition">
     <w:name w:val="Definition"/>
     <w:basedOn w:val="Normal"/>
+    <w:rsid w:val="007949A0"/>
   </w:style>
   <w:style w:type="paragraph" w:styleId="Caption">
     <w:name w:val="caption"/>
     <w:basedOn w:val="Normal"/>
     <w:link w:val="CaptionChar"/>
+    <w:rsid w:val="007949A0"/>
     <w:pPr>
       <w:spacing w:after="120"/>
     </w:pPr>
@@ -18905,6 +19340,7 @@
   <w:style w:type="paragraph" w:customStyle="1" w:styleId="TableCaption">
     <w:name w:val="Table Caption"/>
     <w:basedOn w:val="Caption"/>
+    <w:rsid w:val="007949A0"/>
     <w:pPr>
       <w:keepNext/>
     </w:pPr>
@@ -18912,14 +19348,17 @@
   <w:style w:type="paragraph" w:customStyle="1" w:styleId="ImageCaption">
     <w:name w:val="Image Caption"/>
     <w:basedOn w:val="Caption"/>
+    <w:rsid w:val="007949A0"/>
   </w:style>
   <w:style w:type="paragraph" w:customStyle="1" w:styleId="Figure">
     <w:name w:val="Figure"/>
     <w:basedOn w:val="Normal"/>
+    <w:rsid w:val="007949A0"/>
   </w:style>
   <w:style w:type="paragraph" w:customStyle="1" w:styleId="CaptionedFigure">
     <w:name w:val="Captioned Figure"/>
     <w:basedOn w:val="Figure"/>
+    <w:rsid w:val="007949A0"/>
     <w:pPr>
       <w:keepNext/>
     </w:pPr>
@@ -18928,31 +19367,49 @@
     <w:name w:val="Caption Char"/>
     <w:basedOn w:val="DefaultParagraphFont"/>
     <w:link w:val="Caption"/>
+    <w:rsid w:val="007949A0"/>
+    <w:rPr>
+      <w:rFonts w:ascii="Times New Roman" w:eastAsiaTheme="minorEastAsia" w:hAnsi="Times New Roman"/>
+      <w:i/>
+    </w:rPr>
   </w:style>
   <w:style w:type="character" w:customStyle="1" w:styleId="VerbatimChar">
     <w:name w:val="Verbatim Char"/>
     <w:basedOn w:val="CaptionChar"/>
     <w:link w:val="SourceCode"/>
+    <w:rsid w:val="007949A0"/>
     <w:rPr>
-      <w:rFonts w:ascii="Consolas" w:hAnsi="Consolas"/>
+      <w:rFonts w:ascii="Consolas" w:eastAsiaTheme="minorEastAsia" w:hAnsi="Consolas"/>
+      <w:i/>
       <w:sz w:val="22"/>
     </w:rPr>
   </w:style>
   <w:style w:type="character" w:customStyle="1" w:styleId="SectionNumber">
     <w:name w:val="Section Number"/>
     <w:basedOn w:val="CaptionChar"/>
+    <w:rsid w:val="007949A0"/>
+    <w:rPr>
+      <w:rFonts w:ascii="Times New Roman" w:eastAsiaTheme="minorEastAsia" w:hAnsi="Times New Roman"/>
+      <w:i/>
+    </w:rPr>
   </w:style>
   <w:style w:type="character" w:styleId="FootnoteReference">
     <w:name w:val="footnote reference"/>
     <w:basedOn w:val="CaptionChar"/>
+    <w:rsid w:val="007949A0"/>
     <w:rPr>
+      <w:rFonts w:ascii="Times New Roman" w:eastAsiaTheme="minorEastAsia" w:hAnsi="Times New Roman"/>
+      <w:i/>
       <w:vertAlign w:val="superscript"/>
     </w:rPr>
   </w:style>
   <w:style w:type="character" w:styleId="Hyperlink">
     <w:name w:val="Hyperlink"/>
     <w:basedOn w:val="CaptionChar"/>
+    <w:rsid w:val="007949A0"/>
     <w:rPr>
+      <w:rFonts w:ascii="Times New Roman" w:eastAsiaTheme="minorEastAsia" w:hAnsi="Times New Roman"/>
+      <w:i/>
       <w:color w:val="4F81BD" w:themeColor="accent1"/>
     </w:rPr>
   </w:style>
@@ -18963,6 +19420,7 @@
     <w:uiPriority w:val="39"/>
     <w:unhideWhenUsed/>
     <w:qFormat/>
+    <w:rsid w:val="007949A0"/>
     <w:pPr>
       <w:spacing w:before="240" w:line="259" w:lineRule="auto"/>
       <w:outlineLvl w:val="9"/>
@@ -18977,16 +19435,24 @@
     <w:name w:val="Source Code"/>
     <w:basedOn w:val="Normal"/>
     <w:link w:val="VerbatimChar"/>
+    <w:rsid w:val="007949A0"/>
     <w:pPr>
       <w:wordWrap w:val="0"/>
     </w:pPr>
+    <w:rPr>
+      <w:rFonts w:ascii="Consolas" w:hAnsi="Consolas"/>
+      <w:i/>
+      <w:sz w:val="22"/>
+    </w:rPr>
   </w:style>
   <w:style w:type="character" w:customStyle="1" w:styleId="KeywordTok">
     <w:name w:val="KeywordTok"/>
     <w:basedOn w:val="VerbatimChar"/>
+    <w:rsid w:val="007949A0"/>
     <w:rPr>
-      <w:rFonts w:ascii="Consolas" w:hAnsi="Consolas"/>
+      <w:rFonts w:ascii="Consolas" w:eastAsiaTheme="minorEastAsia" w:hAnsi="Consolas"/>
       <w:b/>
+      <w:i/>
       <w:color w:val="007020"/>
       <w:sz w:val="22"/>
     </w:rPr>
@@ -18994,8 +19460,10 @@
   <w:style w:type="character" w:customStyle="1" w:styleId="DataTypeTok">
     <w:name w:val="DataTypeTok"/>
     <w:basedOn w:val="VerbatimChar"/>
+    <w:rsid w:val="007949A0"/>
     <w:rPr>
-      <w:rFonts w:ascii="Consolas" w:hAnsi="Consolas"/>
+      <w:rFonts w:ascii="Consolas" w:eastAsiaTheme="minorEastAsia" w:hAnsi="Consolas"/>
+      <w:i/>
       <w:color w:val="902000"/>
       <w:sz w:val="22"/>
     </w:rPr>
@@ -19003,8 +19471,10 @@
   <w:style w:type="character" w:customStyle="1" w:styleId="DecValTok">
     <w:name w:val="DecValTok"/>
     <w:basedOn w:val="VerbatimChar"/>
+    <w:rsid w:val="007949A0"/>
     <w:rPr>
-      <w:rFonts w:ascii="Consolas" w:hAnsi="Consolas"/>
+      <w:rFonts w:ascii="Consolas" w:eastAsiaTheme="minorEastAsia" w:hAnsi="Consolas"/>
+      <w:i/>
       <w:color w:val="40A070"/>
       <w:sz w:val="22"/>
     </w:rPr>
@@ -19012,8 +19482,10 @@
   <w:style w:type="character" w:customStyle="1" w:styleId="BaseNTok">
     <w:name w:val="BaseNTok"/>
     <w:basedOn w:val="VerbatimChar"/>
+    <w:rsid w:val="007949A0"/>
     <w:rPr>
-      <w:rFonts w:ascii="Consolas" w:hAnsi="Consolas"/>
+      <w:rFonts w:ascii="Consolas" w:eastAsiaTheme="minorEastAsia" w:hAnsi="Consolas"/>
+      <w:i/>
       <w:color w:val="40A070"/>
       <w:sz w:val="22"/>
     </w:rPr>
@@ -19021,8 +19493,10 @@
   <w:style w:type="character" w:customStyle="1" w:styleId="FloatTok">
     <w:name w:val="FloatTok"/>
     <w:basedOn w:val="VerbatimChar"/>
+    <w:rsid w:val="007949A0"/>
     <w:rPr>
-      <w:rFonts w:ascii="Consolas" w:hAnsi="Consolas"/>
+      <w:rFonts w:ascii="Consolas" w:eastAsiaTheme="minorEastAsia" w:hAnsi="Consolas"/>
+      <w:i/>
       <w:color w:val="40A070"/>
       <w:sz w:val="22"/>
     </w:rPr>
@@ -19030,8 +19504,10 @@
   <w:style w:type="character" w:customStyle="1" w:styleId="ConstantTok">
     <w:name w:val="ConstantTok"/>
     <w:basedOn w:val="VerbatimChar"/>
+    <w:rsid w:val="007949A0"/>
     <w:rPr>
-      <w:rFonts w:ascii="Consolas" w:hAnsi="Consolas"/>
+      <w:rFonts w:ascii="Consolas" w:eastAsiaTheme="minorEastAsia" w:hAnsi="Consolas"/>
+      <w:i/>
       <w:color w:val="880000"/>
       <w:sz w:val="22"/>
     </w:rPr>
@@ -19039,8 +19515,10 @@
   <w:style w:type="character" w:customStyle="1" w:styleId="CharTok">
     <w:name w:val="CharTok"/>
     <w:basedOn w:val="VerbatimChar"/>
+    <w:rsid w:val="007949A0"/>
     <w:rPr>
-      <w:rFonts w:ascii="Consolas" w:hAnsi="Consolas"/>
+      <w:rFonts w:ascii="Consolas" w:eastAsiaTheme="minorEastAsia" w:hAnsi="Consolas"/>
+      <w:i/>
       <w:color w:val="4070A0"/>
       <w:sz w:val="22"/>
     </w:rPr>
@@ -19048,8 +19526,10 @@
   <w:style w:type="character" w:customStyle="1" w:styleId="SpecialCharTok">
     <w:name w:val="SpecialCharTok"/>
     <w:basedOn w:val="VerbatimChar"/>
+    <w:rsid w:val="007949A0"/>
     <w:rPr>
-      <w:rFonts w:ascii="Consolas" w:hAnsi="Consolas"/>
+      <w:rFonts w:ascii="Consolas" w:eastAsiaTheme="minorEastAsia" w:hAnsi="Consolas"/>
+      <w:i/>
       <w:color w:val="4070A0"/>
       <w:sz w:val="22"/>
     </w:rPr>
@@ -19057,8 +19537,10 @@
   <w:style w:type="character" w:customStyle="1" w:styleId="StringTok">
     <w:name w:val="StringTok"/>
     <w:basedOn w:val="VerbatimChar"/>
+    <w:rsid w:val="007949A0"/>
     <w:rPr>
-      <w:rFonts w:ascii="Consolas" w:hAnsi="Consolas"/>
+      <w:rFonts w:ascii="Consolas" w:eastAsiaTheme="minorEastAsia" w:hAnsi="Consolas"/>
+      <w:i/>
       <w:color w:val="4070A0"/>
       <w:sz w:val="22"/>
     </w:rPr>
@@ -19066,8 +19548,10 @@
   <w:style w:type="character" w:customStyle="1" w:styleId="VerbatimStringTok">
     <w:name w:val="VerbatimStringTok"/>
     <w:basedOn w:val="VerbatimChar"/>
+    <w:rsid w:val="007949A0"/>
     <w:rPr>
-      <w:rFonts w:ascii="Consolas" w:hAnsi="Consolas"/>
+      <w:rFonts w:ascii="Consolas" w:eastAsiaTheme="minorEastAsia" w:hAnsi="Consolas"/>
+      <w:i/>
       <w:color w:val="4070A0"/>
       <w:sz w:val="22"/>
     </w:rPr>
@@ -19075,8 +19559,10 @@
   <w:style w:type="character" w:customStyle="1" w:styleId="SpecialStringTok">
     <w:name w:val="SpecialStringTok"/>
     <w:basedOn w:val="VerbatimChar"/>
+    <w:rsid w:val="007949A0"/>
     <w:rPr>
-      <w:rFonts w:ascii="Consolas" w:hAnsi="Consolas"/>
+      <w:rFonts w:ascii="Consolas" w:eastAsiaTheme="minorEastAsia" w:hAnsi="Consolas"/>
+      <w:i/>
       <w:color w:val="BB6688"/>
       <w:sz w:val="22"/>
     </w:rPr>
@@ -19084,17 +19570,20 @@
   <w:style w:type="character" w:customStyle="1" w:styleId="ImportTok">
     <w:name w:val="ImportTok"/>
     <w:basedOn w:val="VerbatimChar"/>
+    <w:rsid w:val="007949A0"/>
     <w:rPr>
-      <w:rFonts w:ascii="Consolas" w:hAnsi="Consolas"/>
+      <w:rFonts w:ascii="Consolas" w:eastAsiaTheme="minorEastAsia" w:hAnsi="Consolas"/>
+      <w:i/>
       <w:sz w:val="22"/>
     </w:rPr>
   </w:style>
   <w:style w:type="character" w:customStyle="1" w:styleId="CommentTok">
     <w:name w:val="CommentTok"/>
     <w:basedOn w:val="VerbatimChar"/>
+    <w:rsid w:val="007949A0"/>
     <w:rPr>
-      <w:rFonts w:ascii="Consolas" w:hAnsi="Consolas"/>
-      <w:i/>
+      <w:rFonts w:ascii="Consolas" w:eastAsiaTheme="minorEastAsia" w:hAnsi="Consolas"/>
+      <w:i w:val="0"/>
       <w:color w:val="60A0B0"/>
       <w:sz w:val="22"/>
     </w:rPr>
@@ -19102,9 +19591,10 @@
   <w:style w:type="character" w:customStyle="1" w:styleId="DocumentationTok">
     <w:name w:val="DocumentationTok"/>
     <w:basedOn w:val="VerbatimChar"/>
+    <w:rsid w:val="007949A0"/>
     <w:rPr>
-      <w:rFonts w:ascii="Consolas" w:hAnsi="Consolas"/>
-      <w:i/>
+      <w:rFonts w:ascii="Consolas" w:eastAsiaTheme="minorEastAsia" w:hAnsi="Consolas"/>
+      <w:i w:val="0"/>
       <w:color w:val="BA2121"/>
       <w:sz w:val="22"/>
     </w:rPr>
@@ -19112,10 +19602,11 @@
   <w:style w:type="character" w:customStyle="1" w:styleId="AnnotationTok">
     <w:name w:val="AnnotationTok"/>
     <w:basedOn w:val="VerbatimChar"/>
+    <w:rsid w:val="007949A0"/>
     <w:rPr>
-      <w:rFonts w:ascii="Consolas" w:hAnsi="Consolas"/>
+      <w:rFonts w:ascii="Consolas" w:eastAsiaTheme="minorEastAsia" w:hAnsi="Consolas"/>
       <w:b/>
-      <w:i/>
+      <w:i w:val="0"/>
       <w:color w:val="60A0B0"/>
       <w:sz w:val="22"/>
     </w:rPr>
@@ -19123,10 +19614,11 @@
   <w:style w:type="character" w:customStyle="1" w:styleId="CommentVarTok">
     <w:name w:val="CommentVarTok"/>
     <w:basedOn w:val="VerbatimChar"/>
+    <w:rsid w:val="007949A0"/>
     <w:rPr>
-      <w:rFonts w:ascii="Consolas" w:hAnsi="Consolas"/>
+      <w:rFonts w:ascii="Consolas" w:eastAsiaTheme="minorEastAsia" w:hAnsi="Consolas"/>
       <w:b/>
-      <w:i/>
+      <w:i w:val="0"/>
       <w:color w:val="60A0B0"/>
       <w:sz w:val="22"/>
     </w:rPr>
@@ -19134,8 +19626,10 @@
   <w:style w:type="character" w:customStyle="1" w:styleId="OtherTok">
     <w:name w:val="OtherTok"/>
     <w:basedOn w:val="VerbatimChar"/>
+    <w:rsid w:val="007949A0"/>
     <w:rPr>
-      <w:rFonts w:ascii="Consolas" w:hAnsi="Consolas"/>
+      <w:rFonts w:ascii="Consolas" w:eastAsiaTheme="minorEastAsia" w:hAnsi="Consolas"/>
+      <w:i/>
       <w:color w:val="007020"/>
       <w:sz w:val="22"/>
     </w:rPr>
@@ -19143,8 +19637,10 @@
   <w:style w:type="character" w:customStyle="1" w:styleId="FunctionTok">
     <w:name w:val="FunctionTok"/>
     <w:basedOn w:val="VerbatimChar"/>
+    <w:rsid w:val="007949A0"/>
     <w:rPr>
-      <w:rFonts w:ascii="Consolas" w:hAnsi="Consolas"/>
+      <w:rFonts w:ascii="Consolas" w:eastAsiaTheme="minorEastAsia" w:hAnsi="Consolas"/>
+      <w:i/>
       <w:color w:val="06287E"/>
       <w:sz w:val="22"/>
     </w:rPr>
@@ -19152,8 +19648,10 @@
   <w:style w:type="character" w:customStyle="1" w:styleId="VariableTok">
     <w:name w:val="VariableTok"/>
     <w:basedOn w:val="VerbatimChar"/>
+    <w:rsid w:val="007949A0"/>
     <w:rPr>
-      <w:rFonts w:ascii="Consolas" w:hAnsi="Consolas"/>
+      <w:rFonts w:ascii="Consolas" w:eastAsiaTheme="minorEastAsia" w:hAnsi="Consolas"/>
+      <w:i/>
       <w:color w:val="19177C"/>
       <w:sz w:val="22"/>
     </w:rPr>
@@ -19161,9 +19659,11 @@
   <w:style w:type="character" w:customStyle="1" w:styleId="ControlFlowTok">
     <w:name w:val="ControlFlowTok"/>
     <w:basedOn w:val="VerbatimChar"/>
+    <w:rsid w:val="007949A0"/>
     <w:rPr>
-      <w:rFonts w:ascii="Consolas" w:hAnsi="Consolas"/>
+      <w:rFonts w:ascii="Consolas" w:eastAsiaTheme="minorEastAsia" w:hAnsi="Consolas"/>
       <w:b/>
+      <w:i/>
       <w:color w:val="007020"/>
       <w:sz w:val="22"/>
     </w:rPr>
@@ -19171,8 +19671,10 @@
   <w:style w:type="character" w:customStyle="1" w:styleId="OperatorTok">
     <w:name w:val="OperatorTok"/>
     <w:basedOn w:val="VerbatimChar"/>
+    <w:rsid w:val="007949A0"/>
     <w:rPr>
-      <w:rFonts w:ascii="Consolas" w:hAnsi="Consolas"/>
+      <w:rFonts w:ascii="Consolas" w:eastAsiaTheme="minorEastAsia" w:hAnsi="Consolas"/>
+      <w:i/>
       <w:color w:val="666666"/>
       <w:sz w:val="22"/>
     </w:rPr>
@@ -19180,24 +19682,30 @@
   <w:style w:type="character" w:customStyle="1" w:styleId="BuiltInTok">
     <w:name w:val="BuiltInTok"/>
     <w:basedOn w:val="VerbatimChar"/>
+    <w:rsid w:val="007949A0"/>
     <w:rPr>
-      <w:rFonts w:ascii="Consolas" w:hAnsi="Consolas"/>
+      <w:rFonts w:ascii="Consolas" w:eastAsiaTheme="minorEastAsia" w:hAnsi="Consolas"/>
+      <w:i/>
       <w:sz w:val="22"/>
     </w:rPr>
   </w:style>
   <w:style w:type="character" w:customStyle="1" w:styleId="ExtensionTok">
     <w:name w:val="ExtensionTok"/>
     <w:basedOn w:val="VerbatimChar"/>
+    <w:rsid w:val="007949A0"/>
     <w:rPr>
-      <w:rFonts w:ascii="Consolas" w:hAnsi="Consolas"/>
+      <w:rFonts w:ascii="Consolas" w:eastAsiaTheme="minorEastAsia" w:hAnsi="Consolas"/>
+      <w:i/>
       <w:sz w:val="22"/>
     </w:rPr>
   </w:style>
   <w:style w:type="character" w:customStyle="1" w:styleId="PreprocessorTok">
     <w:name w:val="PreprocessorTok"/>
     <w:basedOn w:val="VerbatimChar"/>
+    <w:rsid w:val="007949A0"/>
     <w:rPr>
-      <w:rFonts w:ascii="Consolas" w:hAnsi="Consolas"/>
+      <w:rFonts w:ascii="Consolas" w:eastAsiaTheme="minorEastAsia" w:hAnsi="Consolas"/>
+      <w:i/>
       <w:color w:val="BC7A00"/>
       <w:sz w:val="22"/>
     </w:rPr>
@@ -19205,8 +19713,10 @@
   <w:style w:type="character" w:customStyle="1" w:styleId="AttributeTok">
     <w:name w:val="AttributeTok"/>
     <w:basedOn w:val="VerbatimChar"/>
+    <w:rsid w:val="007949A0"/>
     <w:rPr>
-      <w:rFonts w:ascii="Consolas" w:hAnsi="Consolas"/>
+      <w:rFonts w:ascii="Consolas" w:eastAsiaTheme="minorEastAsia" w:hAnsi="Consolas"/>
+      <w:i/>
       <w:color w:val="7D9029"/>
       <w:sz w:val="22"/>
     </w:rPr>
@@ -19214,18 +19724,21 @@
   <w:style w:type="character" w:customStyle="1" w:styleId="RegionMarkerTok">
     <w:name w:val="RegionMarkerTok"/>
     <w:basedOn w:val="VerbatimChar"/>
+    <w:rsid w:val="007949A0"/>
     <w:rPr>
-      <w:rFonts w:ascii="Consolas" w:hAnsi="Consolas"/>
+      <w:rFonts w:ascii="Consolas" w:eastAsiaTheme="minorEastAsia" w:hAnsi="Consolas"/>
+      <w:i/>
       <w:sz w:val="22"/>
     </w:rPr>
   </w:style>
   <w:style w:type="character" w:customStyle="1" w:styleId="InformationTok">
     <w:name w:val="InformationTok"/>
     <w:basedOn w:val="VerbatimChar"/>
+    <w:rsid w:val="007949A0"/>
     <w:rPr>
-      <w:rFonts w:ascii="Consolas" w:hAnsi="Consolas"/>
+      <w:rFonts w:ascii="Consolas" w:eastAsiaTheme="minorEastAsia" w:hAnsi="Consolas"/>
       <w:b/>
-      <w:i/>
+      <w:i w:val="0"/>
       <w:color w:val="60A0B0"/>
       <w:sz w:val="22"/>
     </w:rPr>
@@ -19233,10 +19746,11 @@
   <w:style w:type="character" w:customStyle="1" w:styleId="WarningTok">
     <w:name w:val="WarningTok"/>
     <w:basedOn w:val="VerbatimChar"/>
+    <w:rsid w:val="007949A0"/>
     <w:rPr>
-      <w:rFonts w:ascii="Consolas" w:hAnsi="Consolas"/>
+      <w:rFonts w:ascii="Consolas" w:eastAsiaTheme="minorEastAsia" w:hAnsi="Consolas"/>
       <w:b/>
-      <w:i/>
+      <w:i w:val="0"/>
       <w:color w:val="60A0B0"/>
       <w:sz w:val="22"/>
     </w:rPr>
@@ -19244,9 +19758,11 @@
   <w:style w:type="character" w:customStyle="1" w:styleId="AlertTok">
     <w:name w:val="AlertTok"/>
     <w:basedOn w:val="VerbatimChar"/>
+    <w:rsid w:val="007949A0"/>
     <w:rPr>
-      <w:rFonts w:ascii="Consolas" w:hAnsi="Consolas"/>
+      <w:rFonts w:ascii="Consolas" w:eastAsiaTheme="minorEastAsia" w:hAnsi="Consolas"/>
       <w:b/>
+      <w:i/>
       <w:color w:val="FF0000"/>
       <w:sz w:val="22"/>
     </w:rPr>
@@ -19254,9 +19770,11 @@
   <w:style w:type="character" w:customStyle="1" w:styleId="ErrorTok">
     <w:name w:val="ErrorTok"/>
     <w:basedOn w:val="VerbatimChar"/>
+    <w:rsid w:val="007949A0"/>
     <w:rPr>
-      <w:rFonts w:ascii="Consolas" w:hAnsi="Consolas"/>
+      <w:rFonts w:ascii="Consolas" w:eastAsiaTheme="minorEastAsia" w:hAnsi="Consolas"/>
       <w:b/>
+      <w:i/>
       <w:color w:val="FF0000"/>
       <w:sz w:val="22"/>
     </w:rPr>
@@ -19264,8 +19782,10 @@
   <w:style w:type="character" w:customStyle="1" w:styleId="NormalTok">
     <w:name w:val="NormalTok"/>
     <w:basedOn w:val="VerbatimChar"/>
+    <w:rsid w:val="007949A0"/>
     <w:rPr>
-      <w:rFonts w:ascii="Consolas" w:hAnsi="Consolas"/>
+      <w:rFonts w:ascii="Consolas" w:eastAsiaTheme="minorEastAsia" w:hAnsi="Consolas"/>
+      <w:i/>
       <w:sz w:val="22"/>
     </w:rPr>
   </w:style>
@@ -19273,7 +19793,10 @@
     <w:name w:val="Body Text Char"/>
     <w:basedOn w:val="DefaultParagraphFont"/>
     <w:link w:val="BodyText"/>
-    <w:rsid w:val="00887947"/>
+    <w:rsid w:val="007949A0"/>
+    <w:rPr>
+      <w:rFonts w:ascii="Times New Roman" w:eastAsiaTheme="minorEastAsia" w:hAnsi="Times New Roman"/>
+    </w:rPr>
   </w:style>
 </w:styles>
 </file>

</xml_diff>